<commit_message>
release used in production
</commit_message>
<xml_diff>
--- a/Consommateur.docx
+++ b/Consommateur.docx
@@ -37,6 +37,8 @@
           </w:r>
           <w:proofErr w:type="spellEnd"/>
         </w:p>
+        <w:bookmarkStart w:id="0" w:name="_GoBack"/>
+        <w:bookmarkEnd w:id="0"/>
         <w:p>
           <w:pPr>
             <w:pStyle w:val="TOC1"/>
@@ -57,7 +59,7 @@
           <w:r>
             <w:fldChar w:fldCharType="separate"/>
           </w:r>
-          <w:hyperlink w:anchor="_Toc383236857" w:history="1">
+          <w:hyperlink w:anchor="_Toc385366266" w:history="1">
             <w:r>
               <w:rPr>
                 <w:rStyle w:val="Hyperlink"/>
@@ -85,7 +87,7 @@
                 <w:noProof/>
                 <w:webHidden/>
               </w:rPr>
-              <w:instrText xml:space="preserve"> PAGEREF _Toc383236857 \h </w:instrText>
+              <w:instrText xml:space="preserve"> PAGEREF _Toc385366266 \h </w:instrText>
             </w:r>
             <w:r>
               <w:rPr>
@@ -127,7 +129,7 @@
               <w:noProof/>
             </w:rPr>
           </w:pPr>
-          <w:hyperlink w:anchor="_Toc383236858" w:history="1">
+          <w:hyperlink w:anchor="_Toc385366267" w:history="1">
             <w:r>
               <w:rPr>
                 <w:rStyle w:val="Hyperlink"/>
@@ -155,7 +157,7 @@
                 <w:noProof/>
                 <w:webHidden/>
               </w:rPr>
-              <w:instrText xml:space="preserve"> PAGEREF _Toc383236858 \h </w:instrText>
+              <w:instrText xml:space="preserve"> PAGEREF _Toc385366267 \h </w:instrText>
             </w:r>
             <w:r>
               <w:rPr>
@@ -197,7 +199,7 @@
               <w:noProof/>
             </w:rPr>
           </w:pPr>
-          <w:hyperlink w:anchor="_Toc383236859" w:history="1">
+          <w:hyperlink w:anchor="_Toc385366268" w:history="1">
             <w:r>
               <w:rPr>
                 <w:rStyle w:val="Hyperlink"/>
@@ -225,7 +227,7 @@
                 <w:noProof/>
                 <w:webHidden/>
               </w:rPr>
-              <w:instrText xml:space="preserve"> PAGEREF _Toc383236859 \h </w:instrText>
+              <w:instrText xml:space="preserve"> PAGEREF _Toc385366268 \h </w:instrText>
             </w:r>
             <w:r>
               <w:rPr>
@@ -267,7 +269,7 @@
               <w:noProof/>
             </w:rPr>
           </w:pPr>
-          <w:hyperlink w:anchor="_Toc383236860" w:history="1">
+          <w:hyperlink w:anchor="_Toc385366269" w:history="1">
             <w:r>
               <w:rPr>
                 <w:rStyle w:val="Hyperlink"/>
@@ -295,7 +297,7 @@
                 <w:noProof/>
                 <w:webHidden/>
               </w:rPr>
-              <w:instrText xml:space="preserve"> PAGEREF _Toc383236860 \h </w:instrText>
+              <w:instrText xml:space="preserve"> PAGEREF _Toc385366269 \h </w:instrText>
             </w:r>
             <w:r>
               <w:rPr>
@@ -337,7 +339,7 @@
               <w:noProof/>
             </w:rPr>
           </w:pPr>
-          <w:hyperlink w:anchor="_Toc383236861" w:history="1">
+          <w:hyperlink w:anchor="_Toc385366270" w:history="1">
             <w:r>
               <w:rPr>
                 <w:rStyle w:val="Hyperlink"/>
@@ -365,7 +367,7 @@
                 <w:noProof/>
                 <w:webHidden/>
               </w:rPr>
-              <w:instrText xml:space="preserve"> PAGEREF _Toc383236861 \h </w:instrText>
+              <w:instrText xml:space="preserve"> PAGEREF _Toc385366270 \h </w:instrText>
             </w:r>
             <w:r>
               <w:rPr>
@@ -407,7 +409,7 @@
               <w:noProof/>
             </w:rPr>
           </w:pPr>
-          <w:hyperlink w:anchor="_Toc383236862" w:history="1">
+          <w:hyperlink w:anchor="_Toc385366271" w:history="1">
             <w:r>
               <w:rPr>
                 <w:rStyle w:val="Hyperlink"/>
@@ -435,7 +437,7 @@
                 <w:noProof/>
                 <w:webHidden/>
               </w:rPr>
-              <w:instrText xml:space="preserve"> PAGEREF _Toc383236862 \h </w:instrText>
+              <w:instrText xml:space="preserve"> PAGEREF _Toc385366271 \h </w:instrText>
             </w:r>
             <w:r>
               <w:rPr>
@@ -477,7 +479,7 @@
               <w:noProof/>
             </w:rPr>
           </w:pPr>
-          <w:hyperlink w:anchor="_Toc383236863" w:history="1">
+          <w:hyperlink w:anchor="_Toc385366272" w:history="1">
             <w:r>
               <w:rPr>
                 <w:rStyle w:val="Hyperlink"/>
@@ -505,7 +507,7 @@
                 <w:noProof/>
                 <w:webHidden/>
               </w:rPr>
-              <w:instrText xml:space="preserve"> PAGEREF _Toc383236863 \h </w:instrText>
+              <w:instrText xml:space="preserve"> PAGEREF _Toc385366272 \h </w:instrText>
             </w:r>
             <w:r>
               <w:rPr>
@@ -525,7 +527,7 @@
                 <w:noProof/>
                 <w:webHidden/>
               </w:rPr>
-              <w:t>3</w:t>
+              <w:t>4</w:t>
             </w:r>
             <w:r>
               <w:rPr>
@@ -547,7 +549,7 @@
               <w:noProof/>
             </w:rPr>
           </w:pPr>
-          <w:hyperlink w:anchor="_Toc383236864" w:history="1">
+          <w:hyperlink w:anchor="_Toc385366273" w:history="1">
             <w:r>
               <w:rPr>
                 <w:rStyle w:val="Hyperlink"/>
@@ -575,7 +577,7 @@
                 <w:noProof/>
                 <w:webHidden/>
               </w:rPr>
-              <w:instrText xml:space="preserve"> PAGEREF _Toc383236864 \h </w:instrText>
+              <w:instrText xml:space="preserve"> PAGEREF _Toc385366273 \h </w:instrText>
             </w:r>
             <w:r>
               <w:rPr>
@@ -617,7 +619,7 @@
               <w:noProof/>
             </w:rPr>
           </w:pPr>
-          <w:hyperlink w:anchor="_Toc383236865" w:history="1">
+          <w:hyperlink w:anchor="_Toc385366274" w:history="1">
             <w:r>
               <w:rPr>
                 <w:rStyle w:val="Hyperlink"/>
@@ -645,7 +647,7 @@
                 <w:noProof/>
                 <w:webHidden/>
               </w:rPr>
-              <w:instrText xml:space="preserve"> PAGEREF _Toc383236865 \h </w:instrText>
+              <w:instrText xml:space="preserve"> PAGEREF _Toc385366274 \h </w:instrText>
             </w:r>
             <w:r>
               <w:rPr>
@@ -687,7 +689,7 @@
               <w:noProof/>
             </w:rPr>
           </w:pPr>
-          <w:hyperlink w:anchor="_Toc383236866" w:history="1">
+          <w:hyperlink w:anchor="_Toc385366275" w:history="1">
             <w:r>
               <w:rPr>
                 <w:rStyle w:val="Hyperlink"/>
@@ -715,7 +717,7 @@
                 <w:noProof/>
                 <w:webHidden/>
               </w:rPr>
-              <w:instrText xml:space="preserve"> PAGEREF _Toc383236866 \h </w:instrText>
+              <w:instrText xml:space="preserve"> PAGEREF _Toc385366275 \h </w:instrText>
             </w:r>
             <w:r>
               <w:rPr>
@@ -757,7 +759,7 @@
               <w:noProof/>
             </w:rPr>
           </w:pPr>
-          <w:hyperlink w:anchor="_Toc383236867" w:history="1">
+          <w:hyperlink w:anchor="_Toc385366276" w:history="1">
             <w:r>
               <w:rPr>
                 <w:rStyle w:val="Hyperlink"/>
@@ -785,7 +787,7 @@
                 <w:noProof/>
                 <w:webHidden/>
               </w:rPr>
-              <w:instrText xml:space="preserve"> PAGEREF _Toc383236867 \h </w:instrText>
+              <w:instrText xml:space="preserve"> PAGEREF _Toc385366276 \h </w:instrText>
             </w:r>
             <w:r>
               <w:rPr>
@@ -827,7 +829,7 @@
               <w:noProof/>
             </w:rPr>
           </w:pPr>
-          <w:hyperlink w:anchor="_Toc383236868" w:history="1">
+          <w:hyperlink w:anchor="_Toc385366277" w:history="1">
             <w:r>
               <w:rPr>
                 <w:rStyle w:val="Hyperlink"/>
@@ -855,7 +857,7 @@
                 <w:noProof/>
                 <w:webHidden/>
               </w:rPr>
-              <w:instrText xml:space="preserve"> PAGEREF _Toc383236868 \h </w:instrText>
+              <w:instrText xml:space="preserve"> PAGEREF _Toc385366277 \h </w:instrText>
             </w:r>
             <w:r>
               <w:rPr>
@@ -897,7 +899,7 @@
               <w:noProof/>
             </w:rPr>
           </w:pPr>
-          <w:hyperlink w:anchor="_Toc383236869" w:history="1">
+          <w:hyperlink w:anchor="_Toc385366278" w:history="1">
             <w:r>
               <w:rPr>
                 <w:rStyle w:val="Hyperlink"/>
@@ -925,7 +927,7 @@
                 <w:noProof/>
                 <w:webHidden/>
               </w:rPr>
-              <w:instrText xml:space="preserve"> PAGEREF _Toc383236869 \h </w:instrText>
+              <w:instrText xml:space="preserve"> PAGEREF _Toc385366278 \h </w:instrText>
             </w:r>
             <w:r>
               <w:rPr>
@@ -975,14 +977,14 @@
           <w:lang w:val="fr-BE"/>
         </w:rPr>
       </w:pPr>
-      <w:bookmarkStart w:id="0" w:name="_Toc383236857"/>
+      <w:bookmarkStart w:id="1" w:name="_Toc385366266"/>
       <w:r>
         <w:rPr>
           <w:lang w:val="fr-BE"/>
         </w:rPr>
         <w:t>Plage de maintenance</w:t>
       </w:r>
-      <w:bookmarkEnd w:id="0"/>
+      <w:bookmarkEnd w:id="1"/>
     </w:p>
     <w:p>
       <w:pPr>
@@ -1004,7 +1006,7 @@
           <w:lang w:val="fr-BE"/>
         </w:rPr>
       </w:pPr>
-      <w:bookmarkStart w:id="1" w:name="_Toc383236858"/>
+      <w:bookmarkStart w:id="2" w:name="_Toc385366267"/>
       <w:r>
         <w:rPr>
           <w:lang w:val="fr-BE"/>
@@ -1017,7 +1019,7 @@
         </w:rPr>
         <w:t xml:space="preserve"> / Mot de passe oublié</w:t>
       </w:r>
-      <w:bookmarkEnd w:id="1"/>
+      <w:bookmarkEnd w:id="2"/>
     </w:p>
     <w:p>
       <w:pPr>
@@ -1129,14 +1131,14 @@
           <w:lang w:val="fr-BE"/>
         </w:rPr>
       </w:pPr>
-      <w:bookmarkStart w:id="2" w:name="_Toc383236859"/>
+      <w:bookmarkStart w:id="3" w:name="_Toc385366268"/>
       <w:r>
         <w:rPr>
           <w:lang w:val="fr-BE"/>
         </w:rPr>
         <w:t>Etapes</w:t>
       </w:r>
-      <w:bookmarkEnd w:id="2"/>
+      <w:bookmarkEnd w:id="3"/>
     </w:p>
     <w:p>
       <w:pPr>
@@ -1349,7 +1351,7 @@
           <w:lang w:val="fr-BE"/>
         </w:rPr>
       </w:pPr>
-      <w:bookmarkStart w:id="3" w:name="_Toc383236860"/>
+      <w:bookmarkStart w:id="4" w:name="_Toc385366269"/>
       <w:r>
         <w:rPr>
           <w:lang w:val="fr-BE"/>
@@ -1357,7 +1359,7 @@
         <w:lastRenderedPageBreak/>
         <w:t>Participer</w:t>
       </w:r>
-      <w:bookmarkEnd w:id="3"/>
+      <w:bookmarkEnd w:id="4"/>
     </w:p>
     <w:p>
       <w:pPr>
@@ -1720,14 +1722,14 @@
           <w:lang w:val="fr-BE"/>
         </w:rPr>
       </w:pPr>
-      <w:bookmarkStart w:id="4" w:name="_Toc383236861"/>
+      <w:bookmarkStart w:id="5" w:name="_Toc385366270"/>
       <w:r>
         <w:rPr>
           <w:lang w:val="fr-BE"/>
         </w:rPr>
         <w:t>Commander</w:t>
       </w:r>
-      <w:bookmarkEnd w:id="4"/>
+      <w:bookmarkEnd w:id="5"/>
     </w:p>
     <w:p>
       <w:pPr>
@@ -2162,8 +2164,6 @@
         </w:rPr>
         <w:t xml:space="preserve"> à une permanence et veillez impérativement à avoir un bon de retour pour son remboursement.</w:t>
       </w:r>
-      <w:bookmarkStart w:id="5" w:name="_GoBack"/>
-      <w:bookmarkEnd w:id="5"/>
     </w:p>
     <w:p>
       <w:pPr>
@@ -2335,7 +2335,7 @@
           <w:lang w:val="fr-BE"/>
         </w:rPr>
       </w:pPr>
-      <w:bookmarkStart w:id="6" w:name="_Toc383236862"/>
+      <w:bookmarkStart w:id="6" w:name="_Toc385366271"/>
       <w:r>
         <w:rPr>
           <w:lang w:val="fr-BE"/>
@@ -2414,7 +2414,7 @@
           <w:lang w:val="fr-BE"/>
         </w:rPr>
       </w:pPr>
-      <w:bookmarkStart w:id="7" w:name="_Toc383236863"/>
+      <w:bookmarkStart w:id="7" w:name="_Toc385366272"/>
       <w:r>
         <w:rPr>
           <w:lang w:val="fr-BE"/>
@@ -2445,7 +2445,19 @@
         <w:rPr>
           <w:lang w:val="fr-BE"/>
         </w:rPr>
-        <w:t>, il faut vous adresser au responsable commande. Ce dernier a la possibilité de forcer une plus grand quantité pour vous.</w:t>
+        <w:t>, il faut vous adresser au responsable commande. Ce dernier a la possibilité de forcer une plus grand</w:t>
+      </w:r>
+      <w:r>
+        <w:rPr>
+          <w:lang w:val="fr-BE"/>
+        </w:rPr>
+        <w:t>e</w:t>
+      </w:r>
+      <w:r>
+        <w:rPr>
+          <w:lang w:val="fr-BE"/>
+        </w:rPr>
+        <w:t xml:space="preserve"> quantité pour vous.</w:t>
       </w:r>
     </w:p>
     <w:p>
@@ -2468,7 +2480,7 @@
           <w:lang w:val="fr-BE"/>
         </w:rPr>
       </w:pPr>
-      <w:bookmarkStart w:id="8" w:name="_Toc383236864"/>
+      <w:bookmarkStart w:id="8" w:name="_Toc385366273"/>
       <w:r>
         <w:rPr>
           <w:lang w:val="fr-BE"/>
@@ -2551,7 +2563,7 @@
           <w:lang w:val="fr-BE"/>
         </w:rPr>
       </w:pPr>
-      <w:bookmarkStart w:id="9" w:name="_Toc383236865"/>
+      <w:bookmarkStart w:id="9" w:name="_Toc385366274"/>
       <w:r>
         <w:rPr>
           <w:lang w:val="fr-BE"/>
@@ -2580,7 +2592,7 @@
           <w:lang w:val="fr-BE"/>
         </w:rPr>
       </w:pPr>
-      <w:bookmarkStart w:id="10" w:name="_Toc383236866"/>
+      <w:bookmarkStart w:id="10" w:name="_Toc385366275"/>
       <w:r>
         <w:rPr>
           <w:lang w:val="fr-BE"/>
@@ -2609,7 +2621,7 @@
           <w:lang w:val="fr-BE"/>
         </w:rPr>
       </w:pPr>
-      <w:bookmarkStart w:id="11" w:name="_Toc383236867"/>
+      <w:bookmarkStart w:id="11" w:name="_Toc385366276"/>
       <w:r>
         <w:rPr>
           <w:lang w:val="fr-BE"/>
@@ -2638,7 +2650,7 @@
           <w:lang w:val="fr-BE"/>
         </w:rPr>
       </w:pPr>
-      <w:bookmarkStart w:id="12" w:name="_Toc383236868"/>
+      <w:bookmarkStart w:id="12" w:name="_Toc385366277"/>
       <w:r>
         <w:rPr>
           <w:lang w:val="fr-BE"/>
@@ -2667,7 +2679,7 @@
           <w:lang w:val="fr-BE"/>
         </w:rPr>
       </w:pPr>
-      <w:bookmarkStart w:id="13" w:name="_Toc383236869"/>
+      <w:bookmarkStart w:id="13" w:name="_Toc385366278"/>
       <w:r>
         <w:rPr>
           <w:lang w:val="fr-BE"/>
@@ -2764,33 +2776,14 @@
       </w:pPr>
       <w:r>
         <w:rPr>
-          <w:lang w:val="fr-BE"/>
-        </w:rPr>
-        <w:t>En bas de l’écran, vous voyez systématiquement votre solde avant la facture, vos éventuels versements, les remboursements, les achats et votre nouveau solde.</w:t>
-      </w:r>
-      <w:r>
-        <w:rPr>
-          <w:lang w:val="fr-BE"/>
-        </w:rPr>
-        <w:t xml:space="preserve"> D’écran en écran, vous parcourez votre historique.</w:t>
-      </w:r>
-    </w:p>
-    <w:p>
-      <w:pPr>
-        <w:jc w:val="center"/>
-        <w:rPr>
-          <w:lang w:val="fr-BE"/>
-        </w:rPr>
-      </w:pPr>
-      <w:r>
-        <w:rPr>
           <w:noProof/>
         </w:rPr>
+        <w:lastRenderedPageBreak/>
         <w:drawing>
-          <wp:inline distT="0" distB="0" distL="0" distR="0" wp14:anchorId="66CD9FED" wp14:editId="046D7124">
-            <wp:extent cx="4610100" cy="347236"/>
+          <wp:inline distT="0" distB="0" distL="0" distR="0" wp14:anchorId="130D00CC" wp14:editId="74E43B18">
+            <wp:extent cx="5943600" cy="2384425"/>
             <wp:effectExtent l="0" t="0" r="0" b="0"/>
-            <wp:docPr id="12" name="Picture 12"/>
+            <wp:docPr id="7" name="Picture 7"/>
             <wp:cNvGraphicFramePr>
               <a:graphicFrameLocks xmlns:a="http://schemas.openxmlformats.org/drawingml/2006/main" noChangeAspect="1"/>
             </wp:cNvGraphicFramePr>
@@ -2810,7 +2803,74 @@
                   <pic:spPr>
                     <a:xfrm>
                       <a:off x="0" y="0"/>
-                      <a:ext cx="4828658" cy="363698"/>
+                      <a:ext cx="5943600" cy="2384425"/>
+                    </a:xfrm>
+                    <a:prstGeom prst="rect">
+                      <a:avLst/>
+                    </a:prstGeom>
+                  </pic:spPr>
+                </pic:pic>
+              </a:graphicData>
+            </a:graphic>
+          </wp:inline>
+        </w:drawing>
+      </w:r>
+    </w:p>
+    <w:p>
+      <w:pPr>
+        <w:rPr>
+          <w:lang w:val="fr-BE"/>
+        </w:rPr>
+      </w:pPr>
+      <w:r>
+        <w:rPr>
+          <w:lang w:val="fr-BE"/>
+        </w:rPr>
+        <w:t>D’écran en écran, vous parcourez votre historique.</w:t>
+      </w:r>
+      <w:r>
+        <w:rPr>
+          <w:lang w:val="fr-BE"/>
+        </w:rPr>
+        <w:t xml:space="preserve"> </w:t>
+      </w:r>
+    </w:p>
+    <w:p>
+      <w:pPr>
+        <w:jc w:val="center"/>
+        <w:rPr>
+          <w:lang w:val="fr-BE"/>
+        </w:rPr>
+      </w:pPr>
+      <w:r>
+        <w:rPr>
+          <w:noProof/>
+        </w:rPr>
+        <w:drawing>
+          <wp:inline distT="0" distB="0" distL="0" distR="0" wp14:anchorId="3D4CD1AC" wp14:editId="47147DAA">
+            <wp:extent cx="787154" cy="299250"/>
+            <wp:effectExtent l="0" t="0" r="0" b="5715"/>
+            <wp:docPr id="13" name="Picture 13"/>
+            <wp:cNvGraphicFramePr>
+              <a:graphicFrameLocks xmlns:a="http://schemas.openxmlformats.org/drawingml/2006/main" noChangeAspect="1"/>
+            </wp:cNvGraphicFramePr>
+            <a:graphic xmlns:a="http://schemas.openxmlformats.org/drawingml/2006/main">
+              <a:graphicData uri="http://schemas.openxmlformats.org/drawingml/2006/picture">
+                <pic:pic xmlns:pic="http://schemas.openxmlformats.org/drawingml/2006/picture">
+                  <pic:nvPicPr>
+                    <pic:cNvPr id="1" name=""/>
+                    <pic:cNvPicPr/>
+                  </pic:nvPicPr>
+                  <pic:blipFill>
+                    <a:blip r:embed="rId17"/>
+                    <a:stretch>
+                      <a:fillRect/>
+                    </a:stretch>
+                  </pic:blipFill>
+                  <pic:spPr>
+                    <a:xfrm>
+                      <a:off x="0" y="0"/>
+                      <a:ext cx="858694" cy="326447"/>
                     </a:xfrm>
                     <a:prstGeom prst="rect">
                       <a:avLst/>
@@ -4189,7 +4249,7 @@
 </file>
 
 <file path=customXml/itemProps1.xml><?xml version="1.0" encoding="utf-8"?>
-<ds:datastoreItem xmlns:ds="http://schemas.openxmlformats.org/officeDocument/2006/customXml" ds:itemID="{E141A980-0574-49D0-A4BB-4FE086D07761}">
+<ds:datastoreItem xmlns:ds="http://schemas.openxmlformats.org/officeDocument/2006/customXml" ds:itemID="{20B19E1F-6A99-4579-B47F-2F3B80EFA997}">
   <ds:schemaRefs>
     <ds:schemaRef ds:uri="http://schemas.openxmlformats.org/officeDocument/2006/bibliography"/>
   </ds:schemaRefs>

</xml_diff>